<commit_message>
se actualizo la notas.txt
</commit_message>
<xml_diff>
--- a/notas.docx
+++ b/notas.docx
@@ -63,6 +63,20 @@
         </w:rPr>
         <w:t>Primero: Siempre descargar:</w:t>
       </w:r>
+      <w:r>
+        <w:rPr>
+          <w:lang w:val="es-AR"/>
+        </w:rPr>
+        <w:t xml:space="preserve"> para el </w:t>
+      </w:r>
+      <w:proofErr w:type="spellStart"/>
+      <w:r>
+        <w:rPr>
+          <w:lang w:val="es-AR"/>
+        </w:rPr>
+        <w:t>html</w:t>
+      </w:r>
+      <w:proofErr w:type="spellEnd"/>
     </w:p>
     <w:p>
       <w:pPr>
@@ -140,15 +154,268 @@
         </w:rPr>
         <w:t>Escribir el style.css</w:t>
       </w:r>
+    </w:p>
+    <w:p>
+      <w:pPr>
+        <w:rPr>
+          <w:lang w:val="es-AR"/>
+        </w:rPr>
+      </w:pPr>
+      <w:r>
+        <w:rPr>
+          <w:lang w:val="es-AR"/>
+        </w:rPr>
+        <w:t xml:space="preserve">Segundo: En </w:t>
+      </w:r>
+      <w:proofErr w:type="spellStart"/>
+      <w:r>
+        <w:rPr>
+          <w:lang w:val="es-AR"/>
+        </w:rPr>
+        <w:t>css</w:t>
+      </w:r>
+      <w:proofErr w:type="spellEnd"/>
+      <w:r>
+        <w:rPr>
+          <w:lang w:val="es-AR"/>
+        </w:rPr>
+        <w:t>:</w:t>
+      </w:r>
+    </w:p>
+    <w:p>
+      <w:pPr>
+        <w:pStyle w:val="Prrafodelista"/>
+        <w:numPr>
+          <w:ilvl w:val="0"/>
+          <w:numId w:val="2"/>
+        </w:numPr>
+        <w:rPr>
+          <w:lang w:val="es-AR"/>
+        </w:rPr>
+      </w:pPr>
+      <w:proofErr w:type="gramStart"/>
+      <w:r>
+        <w:rPr>
+          <w:lang w:val="es-AR"/>
+        </w:rPr>
+        <w:t>:</w:t>
+      </w:r>
+      <w:proofErr w:type="spellStart"/>
+      <w:r>
+        <w:rPr>
+          <w:lang w:val="es-AR"/>
+        </w:rPr>
+        <w:t>root</w:t>
+      </w:r>
+      <w:proofErr w:type="spellEnd"/>
+      <w:proofErr w:type="gramEnd"/>
+      <w:r>
+        <w:rPr>
+          <w:lang w:val="es-AR"/>
+        </w:rPr>
+        <w:t>{</w:t>
+      </w:r>
+      <w:r>
+        <w:rPr>
+          <w:lang w:val="es-AR"/>
+        </w:rPr>
+        <w:t xml:space="preserve"> colocar las variables globales de los colores</w:t>
+      </w:r>
+      <w:r>
+        <w:rPr>
+          <w:lang w:val="es-AR"/>
+        </w:rPr>
+        <w:t>.</w:t>
+      </w:r>
+    </w:p>
+    <w:p>
+      <w:pPr>
+        <w:pStyle w:val="Prrafodelista"/>
+        <w:numPr>
+          <w:ilvl w:val="0"/>
+          <w:numId w:val="2"/>
+        </w:numPr>
+        <w:rPr>
+          <w:lang w:val="es-AR"/>
+        </w:rPr>
+      </w:pPr>
+      <w:hyperlink r:id="rId6" w:history="1">
+        <w:r>
+          <w:rPr>
+            <w:rStyle w:val="Hipervnculo"/>
+            <w:lang w:val="es-AR"/>
+          </w:rPr>
+          <w:t>https://www.paulirish.com/2012/box-sizing-border-box-ftw/</w:t>
+        </w:r>
+      </w:hyperlink>
+      <w:r>
+        <w:rPr>
+          <w:lang w:val="es-AR"/>
+        </w:rPr>
+        <w:t xml:space="preserve"> pegar el código.</w:t>
+      </w:r>
+    </w:p>
+    <w:p>
+      <w:pPr>
+        <w:rPr>
+          <w:lang w:val="es-AR"/>
+        </w:rPr>
+      </w:pPr>
+    </w:p>
+    <w:p>
+      <w:pPr>
+        <w:rPr>
+          <w:lang w:val="es-AR"/>
+        </w:rPr>
+      </w:pPr>
+      <w:proofErr w:type="spellStart"/>
+      <w:r>
+        <w:rPr>
+          <w:lang w:val="es-AR"/>
+        </w:rPr>
+        <w:t>Css</w:t>
+      </w:r>
+      <w:proofErr w:type="spellEnd"/>
+      <w:r>
+        <w:rPr>
+          <w:lang w:val="es-AR"/>
+        </w:rPr>
+        <w:t>: ¿Qué es BEM?</w:t>
+      </w:r>
+    </w:p>
+    <w:p>
+      <w:pPr>
+        <w:rPr>
+          <w:lang w:val="es-AR"/>
+        </w:rPr>
+      </w:pPr>
+      <w:r>
+        <w:rPr>
+          <w:noProof/>
+          <w:lang w:eastAsia="es-ES"/>
+        </w:rPr>
+        <w:drawing>
+          <wp:inline distT="0" distB="0" distL="0" distR="0" wp14:anchorId="47506F34" wp14:editId="084052C6">
+            <wp:extent cx="2809240" cy="2652657"/>
+            <wp:effectExtent l="0" t="0" r="0" b="0"/>
+            <wp:docPr id="1" name="Imagen 1"/>
+            <wp:cNvGraphicFramePr>
+              <a:graphicFrameLocks xmlns:a="http://schemas.openxmlformats.org/drawingml/2006/main" noChangeAspect="1"/>
+            </wp:cNvGraphicFramePr>
+            <a:graphic xmlns:a="http://schemas.openxmlformats.org/drawingml/2006/main">
+              <a:graphicData uri="http://schemas.openxmlformats.org/drawingml/2006/picture">
+                <pic:pic xmlns:pic="http://schemas.openxmlformats.org/drawingml/2006/picture">
+                  <pic:nvPicPr>
+                    <pic:cNvPr id="1" name=""/>
+                    <pic:cNvPicPr/>
+                  </pic:nvPicPr>
+                  <pic:blipFill>
+                    <a:blip r:embed="rId7"/>
+                    <a:stretch>
+                      <a:fillRect/>
+                    </a:stretch>
+                  </pic:blipFill>
+                  <pic:spPr>
+                    <a:xfrm>
+                      <a:off x="0" y="0"/>
+                      <a:ext cx="2816042" cy="2659080"/>
+                    </a:xfrm>
+                    <a:prstGeom prst="rect">
+                      <a:avLst/>
+                    </a:prstGeom>
+                  </pic:spPr>
+                </pic:pic>
+              </a:graphicData>
+            </a:graphic>
+          </wp:inline>
+        </w:drawing>
+      </w:r>
+    </w:p>
+    <w:p>
+      <w:pPr>
+        <w:rPr>
+          <w:lang w:val="es-AR"/>
+        </w:rPr>
+      </w:pPr>
+      <w:r>
+        <w:rPr>
+          <w:lang w:val="es-AR"/>
+        </w:rPr>
+        <w:t>Eje: &lt;</w:t>
+      </w:r>
+      <w:proofErr w:type="spellStart"/>
+      <w:r>
+        <w:rPr>
+          <w:lang w:val="es-AR"/>
+        </w:rPr>
+        <w:t>class</w:t>
+      </w:r>
+      <w:proofErr w:type="spellEnd"/>
+      <w:r>
+        <w:rPr>
+          <w:lang w:val="es-AR"/>
+        </w:rPr>
+        <w:t>=”cliente”&gt;</w:t>
+      </w:r>
+    </w:p>
+    <w:p>
+      <w:pPr>
+        <w:rPr>
+          <w:lang w:val="es-AR"/>
+        </w:rPr>
+      </w:pPr>
+      <w:r>
+        <w:rPr>
+          <w:lang w:val="es-AR"/>
+        </w:rPr>
+        <w:tab/>
+      </w:r>
+      <w:r>
+        <w:rPr>
+          <w:lang w:val="es-AR"/>
+        </w:rPr>
+        <w:tab/>
+        <w:t>&lt;</w:t>
+      </w:r>
+      <w:proofErr w:type="spellStart"/>
+      <w:proofErr w:type="gramStart"/>
+      <w:r>
+        <w:rPr>
+          <w:lang w:val="es-AR"/>
+        </w:rPr>
+        <w:t>class</w:t>
+      </w:r>
+      <w:proofErr w:type="spellEnd"/>
+      <w:proofErr w:type="gramEnd"/>
+      <w:r>
+        <w:rPr>
+          <w:lang w:val="es-AR"/>
+        </w:rPr>
+        <w:t>=”</w:t>
+      </w:r>
+      <w:proofErr w:type="spellStart"/>
+      <w:r>
+        <w:rPr>
+          <w:lang w:val="es-AR"/>
+        </w:rPr>
+        <w:t>cliente__nombre</w:t>
+      </w:r>
+      <w:proofErr w:type="spellEnd"/>
+      <w:r>
+        <w:rPr>
+          <w:lang w:val="es-AR"/>
+        </w:rPr>
+        <w:t>”&gt;</w:t>
+      </w:r>
+    </w:p>
+    <w:p>
+      <w:pPr>
+        <w:rPr>
+          <w:lang w:val="es-AR"/>
+        </w:rPr>
+      </w:pPr>
       <w:bookmarkStart w:id="0" w:name="_GoBack"/>
       <w:bookmarkEnd w:id="0"/>
-    </w:p>
-    <w:p>
-      <w:pPr>
-        <w:rPr>
-          <w:lang w:val="es-AR"/>
-        </w:rPr>
-      </w:pPr>
     </w:p>
     <w:sectPr>
       <w:pgSz w:w="11906" w:h="16838"/>
@@ -251,8 +518,100 @@
       </w:pPr>
     </w:lvl>
   </w:abstractNum>
+  <w:abstractNum w:abstractNumId="1" w15:restartNumberingAfterBreak="0">
+    <w:nsid w:val="6E41729A"/>
+    <w:multiLevelType w:val="hybridMultilevel"/>
+    <w:tmpl w:val="5A9EDAEC"/>
+    <w:lvl w:ilvl="0" w:tplc="440E276A">
+      <w:start w:val="1"/>
+      <w:numFmt w:val="decimal"/>
+      <w:lvlText w:val="%1-"/>
+      <w:lvlJc w:val="left"/>
+      <w:pPr>
+        <w:ind w:left="720" w:hanging="360"/>
+      </w:pPr>
+      <w:rPr>
+        <w:rFonts w:hint="default"/>
+      </w:rPr>
+    </w:lvl>
+    <w:lvl w:ilvl="1" w:tplc="0C0A0019" w:tentative="1">
+      <w:start w:val="1"/>
+      <w:numFmt w:val="lowerLetter"/>
+      <w:lvlText w:val="%2."/>
+      <w:lvlJc w:val="left"/>
+      <w:pPr>
+        <w:ind w:left="1440" w:hanging="360"/>
+      </w:pPr>
+    </w:lvl>
+    <w:lvl w:ilvl="2" w:tplc="0C0A001B" w:tentative="1">
+      <w:start w:val="1"/>
+      <w:numFmt w:val="lowerRoman"/>
+      <w:lvlText w:val="%3."/>
+      <w:lvlJc w:val="right"/>
+      <w:pPr>
+        <w:ind w:left="2160" w:hanging="180"/>
+      </w:pPr>
+    </w:lvl>
+    <w:lvl w:ilvl="3" w:tplc="0C0A000F" w:tentative="1">
+      <w:start w:val="1"/>
+      <w:numFmt w:val="decimal"/>
+      <w:lvlText w:val="%4."/>
+      <w:lvlJc w:val="left"/>
+      <w:pPr>
+        <w:ind w:left="2880" w:hanging="360"/>
+      </w:pPr>
+    </w:lvl>
+    <w:lvl w:ilvl="4" w:tplc="0C0A0019" w:tentative="1">
+      <w:start w:val="1"/>
+      <w:numFmt w:val="lowerLetter"/>
+      <w:lvlText w:val="%5."/>
+      <w:lvlJc w:val="left"/>
+      <w:pPr>
+        <w:ind w:left="3600" w:hanging="360"/>
+      </w:pPr>
+    </w:lvl>
+    <w:lvl w:ilvl="5" w:tplc="0C0A001B" w:tentative="1">
+      <w:start w:val="1"/>
+      <w:numFmt w:val="lowerRoman"/>
+      <w:lvlText w:val="%6."/>
+      <w:lvlJc w:val="right"/>
+      <w:pPr>
+        <w:ind w:left="4320" w:hanging="180"/>
+      </w:pPr>
+    </w:lvl>
+    <w:lvl w:ilvl="6" w:tplc="0C0A000F" w:tentative="1">
+      <w:start w:val="1"/>
+      <w:numFmt w:val="decimal"/>
+      <w:lvlText w:val="%7."/>
+      <w:lvlJc w:val="left"/>
+      <w:pPr>
+        <w:ind w:left="5040" w:hanging="360"/>
+      </w:pPr>
+    </w:lvl>
+    <w:lvl w:ilvl="7" w:tplc="0C0A0019" w:tentative="1">
+      <w:start w:val="1"/>
+      <w:numFmt w:val="lowerLetter"/>
+      <w:lvlText w:val="%8."/>
+      <w:lvlJc w:val="left"/>
+      <w:pPr>
+        <w:ind w:left="5760" w:hanging="360"/>
+      </w:pPr>
+    </w:lvl>
+    <w:lvl w:ilvl="8" w:tplc="0C0A001B" w:tentative="1">
+      <w:start w:val="1"/>
+      <w:numFmt w:val="lowerRoman"/>
+      <w:lvlText w:val="%9."/>
+      <w:lvlJc w:val="right"/>
+      <w:pPr>
+        <w:ind w:left="6480" w:hanging="180"/>
+      </w:pPr>
+    </w:lvl>
+  </w:abstractNum>
   <w:num w:numId="1">
     <w:abstractNumId w:val="0"/>
+  </w:num>
+  <w:num w:numId="2">
+    <w:abstractNumId w:val="1"/>
   </w:num>
 </w:numbering>
 </file>

</xml_diff>